<commit_message>
spring 2023 lecture 24
</commit_message>
<xml_diff>
--- a/class_code/21_arima_interpretation.docx
+++ b/class_code/21_arima_interpretation.docx
@@ -1,6 +1,6 @@
 
 <file path=word/document.xml><?xml version="1.0" encoding="utf-8"?>
-<w:document xmlns:wpc="http://schemas.microsoft.com/office/word/2010/wordprocessingCanvas" xmlns:cx="http://schemas.microsoft.com/office/drawing/2014/chartex" xmlns:cx1="http://schemas.microsoft.com/office/drawing/2015/9/8/chartex" xmlns:cx2="http://schemas.microsoft.com/office/drawing/2015/10/21/chartex" xmlns:cx3="http://schemas.microsoft.com/office/drawing/2016/5/9/chartex" xmlns:cx4="http://schemas.microsoft.com/office/drawing/2016/5/10/chartex" xmlns:cx5="http://schemas.microsoft.com/office/drawing/2016/5/11/chartex" xmlns:cx6="http://schemas.microsoft.com/office/drawing/2016/5/12/chartex" xmlns:cx7="http://schemas.microsoft.com/office/drawing/2016/5/13/chartex" xmlns:cx8="http://schemas.microsoft.com/office/drawing/2016/5/14/chartex" xmlns:mc="http://schemas.openxmlformats.org/markup-compatibility/2006" xmlns:aink="http://schemas.microsoft.com/office/drawing/2016/ink" xmlns:am3d="http://schemas.microsoft.com/office/drawing/2017/model3d" xmlns:o="urn:schemas-microsoft-com:office:office" xmlns:r="http://schemas.openxmlformats.org/officeDocument/2006/relationships" xmlns:m="http://schemas.openxmlformats.org/officeDocument/2006/math" xmlns:v="urn:schemas-microsoft-com:vml" xmlns:wp14="http://schemas.microsoft.com/office/word/2010/wordprocessingDrawing" xmlns:wp="http://schemas.openxmlformats.org/drawingml/2006/wordprocessingDrawing" xmlns:w10="urn:schemas-microsoft-com:office:word" xmlns:w="http://schemas.openxmlformats.org/wordprocessingml/2006/main" xmlns:w14="http://schemas.microsoft.com/office/word/2010/wordml" xmlns:w15="http://schemas.microsoft.com/office/word/2012/wordml" xmlns:w16cid="http://schemas.microsoft.com/office/word/2016/wordml/cid" xmlns:w16se="http://schemas.microsoft.com/office/word/2015/wordml/symex" xmlns:wpg="http://schemas.microsoft.com/office/word/2010/wordprocessingGroup" xmlns:wpi="http://schemas.microsoft.com/office/word/2010/wordprocessingInk" xmlns:wne="http://schemas.microsoft.com/office/word/2006/wordml" xmlns:wps="http://schemas.microsoft.com/office/word/2010/wordprocessingShape" mc:Ignorable="w14 w15 w16se w16cid wp14">
+<w:document xmlns:wpc="http://schemas.microsoft.com/office/word/2010/wordprocessingCanvas" xmlns:cx="http://schemas.microsoft.com/office/drawing/2014/chartex" xmlns:cx1="http://schemas.microsoft.com/office/drawing/2015/9/8/chartex" xmlns:mc="http://schemas.openxmlformats.org/markup-compatibility/2006" xmlns:o="urn:schemas-microsoft-com:office:office" xmlns:r="http://schemas.openxmlformats.org/officeDocument/2006/relationships" xmlns:m="http://schemas.openxmlformats.org/officeDocument/2006/math" xmlns:v="urn:schemas-microsoft-com:vml" xmlns:wp14="http://schemas.microsoft.com/office/word/2010/wordprocessingDrawing" xmlns:wp="http://schemas.openxmlformats.org/drawingml/2006/wordprocessingDrawing" xmlns:w10="urn:schemas-microsoft-com:office:word" xmlns:w="http://schemas.openxmlformats.org/wordprocessingml/2006/main" xmlns:w14="http://schemas.microsoft.com/office/word/2010/wordml" xmlns:w15="http://schemas.microsoft.com/office/word/2012/wordml" xmlns:w16se="http://schemas.microsoft.com/office/word/2015/wordml/symex" xmlns:wpg="http://schemas.microsoft.com/office/word/2010/wordprocessingGroup" xmlns:wpi="http://schemas.microsoft.com/office/word/2010/wordprocessingInk" xmlns:wne="http://schemas.microsoft.com/office/word/2006/wordml" xmlns:wps="http://schemas.microsoft.com/office/word/2010/wordprocessingShape" mc:Ignorable="w14 w15 w16se wp14">
   <w:body>
     <w:p>
       <w:r>
@@ -121,6 +121,14 @@
         </w:rPr>
         <w:t>p=</w:t>
       </w:r>
+      <w:r>
+        <w:rPr>
+          <w:sz w:val="40"/>
+          <w:szCs w:val="40"/>
+          <w:highlight w:val="yellow"/>
+        </w:rPr>
+        <w:t>0</w:t>
+      </w:r>
       <w:proofErr w:type="gramStart"/>
       <w:r>
         <w:rPr>
@@ -128,7 +136,7 @@
           <w:szCs w:val="40"/>
           <w:highlight w:val="yellow"/>
         </w:rPr>
-        <w:t>0,</w:t>
+        <w:t>,</w:t>
       </w:r>
       <w:r>
         <w:rPr>
@@ -230,7 +238,6 @@
         </w:rPr>
         <w:t>P=</w:t>
       </w:r>
-      <w:proofErr w:type="gramStart"/>
       <w:r>
         <w:rPr>
           <w:sz w:val="40"/>
@@ -245,16 +252,7 @@
           <w:szCs w:val="40"/>
           <w:highlight w:val="green"/>
         </w:rPr>
-        <w:t>D</w:t>
-      </w:r>
-      <w:proofErr w:type="gramEnd"/>
-      <w:r>
-        <w:rPr>
-          <w:sz w:val="40"/>
-          <w:szCs w:val="40"/>
-          <w:highlight w:val="green"/>
-        </w:rPr>
-        <w:t>=</w:t>
+        <w:t>D=</w:t>
       </w:r>
       <w:r>
         <w:rPr>
@@ -375,29 +373,12 @@
           <w:szCs w:val="40"/>
         </w:rPr>
       </w:pPr>
-      <w:proofErr w:type="gramStart"/>
-      <w:r>
-        <w:rPr>
-          <w:sz w:val="40"/>
-          <w:szCs w:val="40"/>
-        </w:rPr>
-        <w:t>AR(</w:t>
-      </w:r>
-      <w:proofErr w:type="gramEnd"/>
-      <w:r>
-        <w:rPr>
-          <w:sz w:val="40"/>
-          <w:szCs w:val="40"/>
-        </w:rPr>
-        <w:t xml:space="preserve">1) I am regressing the time-series on </w:t>
-      </w:r>
-      <w:bookmarkStart w:id="0" w:name="_GoBack"/>
-      <w:r>
-        <w:rPr>
-          <w:sz w:val="40"/>
-          <w:szCs w:val="40"/>
-        </w:rPr>
-        <w:t>y_</w:t>
+      <w:r>
+        <w:rPr>
+          <w:sz w:val="40"/>
+          <w:szCs w:val="40"/>
+        </w:rPr>
+        <w:t>AR(1) I am regressing the time-series on y_</w:t>
       </w:r>
       <w:r>
         <w:rPr>
@@ -407,7 +388,6 @@
         </w:rPr>
         <w:t>t-12</w:t>
       </w:r>
-      <w:bookmarkEnd w:id="0"/>
     </w:p>
     <w:p>
       <w:pPr>
@@ -421,21 +401,12 @@
           <w:szCs w:val="40"/>
         </w:rPr>
       </w:pPr>
-      <w:proofErr w:type="gramStart"/>
-      <w:r>
-        <w:rPr>
-          <w:sz w:val="40"/>
-          <w:szCs w:val="40"/>
-        </w:rPr>
-        <w:t>MA(</w:t>
-      </w:r>
-      <w:proofErr w:type="gramEnd"/>
-      <w:r>
-        <w:rPr>
-          <w:sz w:val="40"/>
-          <w:szCs w:val="40"/>
-        </w:rPr>
-        <w:t>1) – the error correlations are also lagged by 12 months</w:t>
+      <w:r>
+        <w:rPr>
+          <w:sz w:val="40"/>
+          <w:szCs w:val="40"/>
+        </w:rPr>
+        <w:t>MA(1) – the error correlations are also lagged by 12 months</w:t>
       </w:r>
     </w:p>
     <w:p>
@@ -474,7 +445,7 @@
             <w:szCs w:val="40"/>
             <w:highlight w:val="yellow"/>
           </w:rPr>
-          <m:t>θ</m:t>
+          <m:t>e</m:t>
         </m:r>
       </m:oMath>
       <w:r>
@@ -485,17 +456,7 @@
           <w:highlight w:val="yellow"/>
           <w:vertAlign w:val="subscript"/>
         </w:rPr>
-        <w:t>t-</w:t>
-      </w:r>
-      <w:r>
-        <w:rPr>
-          <w:rFonts w:eastAsiaTheme="minorEastAsia"/>
-          <w:sz w:val="40"/>
-          <w:szCs w:val="40"/>
-          <w:highlight w:val="yellow"/>
-          <w:vertAlign w:val="subscript"/>
-        </w:rPr>
-        <w:t>1</w:t>
+        <w:t>t-1</w:t>
       </w:r>
       <w:r>
         <w:rPr>
@@ -514,7 +475,7 @@
             <w:szCs w:val="40"/>
             <w:highlight w:val="yellow"/>
           </w:rPr>
-          <m:t>θ</m:t>
+          <m:t>e</m:t>
         </m:r>
       </m:oMath>
       <w:r>
@@ -551,7 +512,7 @@
             <w:szCs w:val="40"/>
             <w:highlight w:val="green"/>
           </w:rPr>
-          <m:t>θ</m:t>
+          <m:t>e</m:t>
         </m:r>
       </m:oMath>
       <w:r>
@@ -562,9 +523,17 @@
           <w:highlight w:val="green"/>
           <w:vertAlign w:val="subscript"/>
         </w:rPr>
-        <w:t>t-</w:t>
-      </w:r>
-      <w:proofErr w:type="gramStart"/>
+        <w:t xml:space="preserve">t-12, </w:t>
+      </w:r>
+      <w:r>
+        <w:rPr>
+          <w:rFonts w:eastAsiaTheme="minorEastAsia"/>
+          <w:sz w:val="40"/>
+          <w:szCs w:val="40"/>
+          <w:highlight w:val="green"/>
+        </w:rPr>
+        <w:t xml:space="preserve"> y</w:t>
+      </w:r>
       <w:r>
         <w:rPr>
           <w:rFonts w:eastAsiaTheme="minorEastAsia"/>
@@ -573,58 +542,10 @@
           <w:highlight w:val="green"/>
           <w:vertAlign w:val="subscript"/>
         </w:rPr>
-        <w:t>1</w:t>
-      </w:r>
-      <w:r>
-        <w:rPr>
-          <w:rFonts w:eastAsiaTheme="minorEastAsia"/>
-          <w:sz w:val="40"/>
-          <w:szCs w:val="40"/>
-          <w:highlight w:val="green"/>
-          <w:vertAlign w:val="subscript"/>
-        </w:rPr>
-        <w:t>2</w:t>
-      </w:r>
-      <w:r>
-        <w:rPr>
-          <w:rFonts w:eastAsiaTheme="minorEastAsia"/>
-          <w:sz w:val="40"/>
-          <w:szCs w:val="40"/>
-          <w:highlight w:val="green"/>
-          <w:vertAlign w:val="subscript"/>
-        </w:rPr>
-        <w:t xml:space="preserve">, </w:t>
-      </w:r>
-      <w:r>
-        <w:rPr>
-          <w:rFonts w:eastAsiaTheme="minorEastAsia"/>
-          <w:sz w:val="40"/>
-          <w:szCs w:val="40"/>
-          <w:highlight w:val="green"/>
-        </w:rPr>
-        <w:t xml:space="preserve"> y</w:t>
-      </w:r>
-      <w:r>
-        <w:rPr>
-          <w:rFonts w:eastAsiaTheme="minorEastAsia"/>
-          <w:sz w:val="40"/>
-          <w:szCs w:val="40"/>
-          <w:highlight w:val="green"/>
-          <w:vertAlign w:val="subscript"/>
-        </w:rPr>
-        <w:t>t</w:t>
-      </w:r>
-      <w:proofErr w:type="gramEnd"/>
-      <w:r>
-        <w:rPr>
-          <w:rFonts w:eastAsiaTheme="minorEastAsia"/>
-          <w:sz w:val="40"/>
-          <w:szCs w:val="40"/>
-          <w:highlight w:val="green"/>
-          <w:vertAlign w:val="subscript"/>
-        </w:rPr>
-        <w:t>-12</w:t>
-      </w:r>
+        <w:t>t-12</w:t>
+      </w:r>
+      <w:bookmarkStart w:id="0" w:name="_GoBack"/>
+      <w:bookmarkEnd w:id="0"/>
     </w:p>
     <w:sectPr>
       <w:pgSz w:w="12240" w:h="15840"/>
@@ -637,7 +558,7 @@
 </file>
 
 <file path=word/numbering.xml><?xml version="1.0" encoding="utf-8"?>
-<w:numbering xmlns:wpc="http://schemas.microsoft.com/office/word/2010/wordprocessingCanvas" xmlns:cx="http://schemas.microsoft.com/office/drawing/2014/chartex" xmlns:cx1="http://schemas.microsoft.com/office/drawing/2015/9/8/chartex" xmlns:cx2="http://schemas.microsoft.com/office/drawing/2015/10/21/chartex" xmlns:cx3="http://schemas.microsoft.com/office/drawing/2016/5/9/chartex" xmlns:cx4="http://schemas.microsoft.com/office/drawing/2016/5/10/chartex" xmlns:cx5="http://schemas.microsoft.com/office/drawing/2016/5/11/chartex" xmlns:cx6="http://schemas.microsoft.com/office/drawing/2016/5/12/chartex" xmlns:cx7="http://schemas.microsoft.com/office/drawing/2016/5/13/chartex" xmlns:cx8="http://schemas.microsoft.com/office/drawing/2016/5/14/chartex" xmlns:mc="http://schemas.openxmlformats.org/markup-compatibility/2006" xmlns:aink="http://schemas.microsoft.com/office/drawing/2016/ink" xmlns:am3d="http://schemas.microsoft.com/office/drawing/2017/model3d" xmlns:o="urn:schemas-microsoft-com:office:office" xmlns:r="http://schemas.openxmlformats.org/officeDocument/2006/relationships" xmlns:m="http://schemas.openxmlformats.org/officeDocument/2006/math" xmlns:v="urn:schemas-microsoft-com:vml" xmlns:wp14="http://schemas.microsoft.com/office/word/2010/wordprocessingDrawing" xmlns:wp="http://schemas.openxmlformats.org/drawingml/2006/wordprocessingDrawing" xmlns:w10="urn:schemas-microsoft-com:office:word" xmlns:w="http://schemas.openxmlformats.org/wordprocessingml/2006/main" xmlns:w14="http://schemas.microsoft.com/office/word/2010/wordml" xmlns:w15="http://schemas.microsoft.com/office/word/2012/wordml" xmlns:w16cid="http://schemas.microsoft.com/office/word/2016/wordml/cid" xmlns:w16se="http://schemas.microsoft.com/office/word/2015/wordml/symex" xmlns:wpg="http://schemas.microsoft.com/office/word/2010/wordprocessingGroup" xmlns:wpi="http://schemas.microsoft.com/office/word/2010/wordprocessingInk" xmlns:wne="http://schemas.microsoft.com/office/word/2006/wordml" xmlns:wps="http://schemas.microsoft.com/office/word/2010/wordprocessingShape" mc:Ignorable="w14 w15 w16se w16cid wp14">
+<w:numbering xmlns:wpc="http://schemas.microsoft.com/office/word/2010/wordprocessingCanvas" xmlns:cx="http://schemas.microsoft.com/office/drawing/2014/chartex" xmlns:cx1="http://schemas.microsoft.com/office/drawing/2015/9/8/chartex" xmlns:mc="http://schemas.openxmlformats.org/markup-compatibility/2006" xmlns:o="urn:schemas-microsoft-com:office:office" xmlns:r="http://schemas.openxmlformats.org/officeDocument/2006/relationships" xmlns:m="http://schemas.openxmlformats.org/officeDocument/2006/math" xmlns:v="urn:schemas-microsoft-com:vml" xmlns:wp14="http://schemas.microsoft.com/office/word/2010/wordprocessingDrawing" xmlns:wp="http://schemas.openxmlformats.org/drawingml/2006/wordprocessingDrawing" xmlns:w10="urn:schemas-microsoft-com:office:word" xmlns:w="http://schemas.openxmlformats.org/wordprocessingml/2006/main" xmlns:w14="http://schemas.microsoft.com/office/word/2010/wordml" xmlns:w15="http://schemas.microsoft.com/office/word/2012/wordml" xmlns:w16se="http://schemas.microsoft.com/office/word/2015/wordml/symex" xmlns:wpg="http://schemas.microsoft.com/office/word/2010/wordprocessingGroup" xmlns:wpi="http://schemas.microsoft.com/office/word/2010/wordprocessingInk" xmlns:wne="http://schemas.microsoft.com/office/word/2006/wordml" xmlns:wps="http://schemas.microsoft.com/office/word/2010/wordprocessingShape" mc:Ignorable="w14 w15 w16se wp14">
   <w:abstractNum w:abstractNumId="0" w15:restartNumberingAfterBreak="0">
     <w:nsid w:val="5CDD4DEE"/>
     <w:multiLevelType w:val="hybridMultilevel"/>
@@ -758,7 +679,7 @@
 </file>
 
 <file path=word/styles.xml><?xml version="1.0" encoding="utf-8"?>
-<w:styles xmlns:mc="http://schemas.openxmlformats.org/markup-compatibility/2006" xmlns:r="http://schemas.openxmlformats.org/officeDocument/2006/relationships" xmlns:w="http://schemas.openxmlformats.org/wordprocessingml/2006/main" xmlns:w14="http://schemas.microsoft.com/office/word/2010/wordml" xmlns:w15="http://schemas.microsoft.com/office/word/2012/wordml" xmlns:w16cid="http://schemas.microsoft.com/office/word/2016/wordml/cid" xmlns:w16se="http://schemas.microsoft.com/office/word/2015/wordml/symex" mc:Ignorable="w14 w15 w16se w16cid">
+<w:styles xmlns:mc="http://schemas.openxmlformats.org/markup-compatibility/2006" xmlns:r="http://schemas.openxmlformats.org/officeDocument/2006/relationships" xmlns:w="http://schemas.openxmlformats.org/wordprocessingml/2006/main" xmlns:w14="http://schemas.microsoft.com/office/word/2010/wordml" xmlns:w15="http://schemas.microsoft.com/office/word/2012/wordml" xmlns:w16se="http://schemas.microsoft.com/office/word/2015/wordml/symex" mc:Ignorable="w14 w15 w16se">
   <w:docDefaults>
     <w:rPrDefault>
       <w:rPr>
@@ -774,7 +695,7 @@
       </w:pPr>
     </w:pPrDefault>
   </w:docDefaults>
-  <w:latentStyles w:defLockedState="0" w:defUIPriority="99" w:defSemiHidden="0" w:defUnhideWhenUsed="0" w:defQFormat="0" w:count="375">
+  <w:latentStyles w:defLockedState="0" w:defUIPriority="99" w:defSemiHidden="0" w:defUnhideWhenUsed="0" w:defQFormat="0" w:count="371">
     <w:lsdException w:name="Normal" w:uiPriority="0" w:qFormat="1"/>
     <w:lsdException w:name="heading 1" w:uiPriority="9" w:qFormat="1"/>
     <w:lsdException w:name="heading 2" w:semiHidden="1" w:uiPriority="9" w:unhideWhenUsed="1" w:qFormat="1"/>
@@ -1146,10 +1067,6 @@
     <w:lsdException w:name="List Table 5 Dark Accent 6" w:uiPriority="50"/>
     <w:lsdException w:name="List Table 6 Colorful Accent 6" w:uiPriority="51"/>
     <w:lsdException w:name="List Table 7 Colorful Accent 6" w:uiPriority="52"/>
-    <w:lsdException w:name="Mention" w:semiHidden="1" w:unhideWhenUsed="1"/>
-    <w:lsdException w:name="Smart Hyperlink" w:semiHidden="1" w:unhideWhenUsed="1"/>
-    <w:lsdException w:name="Hashtag" w:semiHidden="1" w:unhideWhenUsed="1"/>
-    <w:lsdException w:name="Unresolved Mention" w:semiHidden="1" w:unhideWhenUsed="1"/>
   </w:latentStyles>
   <w:style w:type="paragraph" w:default="1" w:styleId="Normal">
     <w:name w:val="Normal"/>

</xml_diff>